<commit_message>
fix format of report.docx
</commit_message>
<xml_diff>
--- a/BaoCao.docx
+++ b/BaoCao.docx
@@ -5,7 +5,7 @@
     <w:p>
       <w:pPr>
         <w:spacing w:line="26" w:lineRule="atLeast"/>
-        <w:jc w:val="both"/>
+        <w:jc w:val="center"/>
         <w:rPr>
           <w:b/>
           <w:bCs/>
@@ -558,7 +558,7 @@
     <w:p>
       <w:pPr>
         <w:spacing w:line="26" w:lineRule="atLeast"/>
-        <w:jc w:val="both"/>
+        <w:jc w:val="center"/>
         <w:rPr>
           <w:noProof/>
           <w:szCs w:val="26"/>
@@ -576,7 +576,7 @@
     <w:p>
       <w:pPr>
         <w:spacing w:line="26" w:lineRule="atLeast"/>
-        <w:jc w:val="both"/>
+        <w:jc w:val="center"/>
         <w:rPr>
           <w:b/>
           <w:noProof/>
@@ -595,7 +595,7 @@
     <w:p>
       <w:pPr>
         <w:spacing w:line="26" w:lineRule="atLeast"/>
-        <w:jc w:val="both"/>
+        <w:jc w:val="center"/>
         <w:rPr>
           <w:b/>
           <w:noProof/>
@@ -607,7 +607,7 @@
       <w:pPr>
         <w:spacing w:line="26" w:lineRule="atLeast"/>
         <w:ind w:firstLine="720"/>
-        <w:jc w:val="both"/>
+        <w:jc w:val="center"/>
         <w:rPr>
           <w:b/>
           <w:noProof/>
@@ -618,7 +618,7 @@
     <w:p>
       <w:pPr>
         <w:spacing w:line="26" w:lineRule="atLeast"/>
-        <w:jc w:val="both"/>
+        <w:jc w:val="center"/>
         <w:rPr>
           <w:b/>
           <w:noProof/>
@@ -669,7 +669,7 @@
     <w:p>
       <w:pPr>
         <w:spacing w:line="26" w:lineRule="atLeast"/>
-        <w:jc w:val="both"/>
+        <w:jc w:val="center"/>
         <w:rPr>
           <w:b/>
           <w:noProof/>
@@ -680,7 +680,7 @@
     <w:p>
       <w:pPr>
         <w:spacing w:line="26" w:lineRule="atLeast"/>
-        <w:jc w:val="both"/>
+        <w:jc w:val="center"/>
         <w:rPr>
           <w:b/>
           <w:noProof/>
@@ -691,7 +691,7 @@
     <w:p>
       <w:pPr>
         <w:spacing w:line="26" w:lineRule="atLeast"/>
-        <w:jc w:val="both"/>
+        <w:jc w:val="center"/>
         <w:rPr>
           <w:b/>
           <w:noProof/>
@@ -712,54 +712,14 @@
     <w:p>
       <w:pPr>
         <w:spacing w:after="480" w:line="26" w:lineRule="atLeast"/>
-        <w:jc w:val="both"/>
-        <w:rPr>
-          <w:b/>
-          <w:noProof/>
-          <w:szCs w:val="26"/>
-        </w:rPr>
-      </w:pPr>
-      <w:r>
-        <w:rPr>
-          <w:b/>
-          <w:noProof/>
-          <w:szCs w:val="26"/>
-        </w:rPr>
-        <w:t>ĐỀ TÀI: XÂY DỰNG WEBSITE</w:t>
-      </w:r>
-      <w:r>
+        <w:jc w:val="center"/>
         <w:rPr>
           <w:b/>
           <w:noProof/>
           <w:szCs w:val="26"/>
           <w:lang w:val="vi-VN"/>
         </w:rPr>
-        <w:t xml:space="preserve"> ….</w:t>
-      </w:r>
-      <w:r>
-        <w:rPr>
-          <w:b/>
-          <w:noProof/>
-          <w:szCs w:val="26"/>
-        </w:rPr>
-        <w:t xml:space="preserve"> </w:t>
-      </w:r>
-      <w:r>
-        <w:rPr>
-          <w:b/>
-          <w:noProof/>
-          <w:szCs w:val="26"/>
-        </w:rPr>
-        <w:br/>
-      </w:r>
-      <w:r>
-        <w:rPr>
-          <w:b/>
-          <w:noProof/>
-          <w:szCs w:val="26"/>
-        </w:rPr>
-        <w:t>…</w:t>
-      </w:r>
+      </w:pPr>
       <w:r>
         <w:rPr>
           <w:b/>
@@ -767,45 +727,16 @@
           <w:szCs w:val="26"/>
           <w:lang w:val="vi-VN"/>
         </w:rPr>
-        <w:t>.</w:t>
-      </w:r>
-      <w:r>
-        <w:rPr>
-          <w:b/>
-          <w:noProof/>
-          <w:szCs w:val="26"/>
-        </w:rPr>
-        <w:t xml:space="preserve"> </w:t>
-      </w:r>
-    </w:p>
-    <w:p>
-      <w:pPr>
-        <w:spacing w:line="26" w:lineRule="atLeast"/>
-        <w:ind w:left="720" w:firstLine="720"/>
-        <w:jc w:val="both"/>
+        <w:t>ĐỀ TÀI: XÂY DỰNG WEBSITE</w:t>
+      </w:r>
+      <w:r>
         <w:rPr>
           <w:b/>
           <w:noProof/>
           <w:szCs w:val="26"/>
           <w:lang w:val="vi-VN"/>
         </w:rPr>
-      </w:pPr>
-      <w:r>
-        <w:rPr>
-          <w:b/>
-          <w:noProof/>
-          <w:szCs w:val="26"/>
-        </w:rPr>
-        <w:t>Giảng viên hướng dẫn:</w:t>
-      </w:r>
-      <w:r>
-        <w:rPr>
-          <w:b/>
-          <w:noProof/>
-          <w:szCs w:val="26"/>
-        </w:rPr>
-        <w:tab/>
-        <w:t xml:space="preserve">Ths. </w:t>
+        <w:t xml:space="preserve"> ….</w:t>
       </w:r>
       <w:r>
         <w:rPr>
@@ -814,61 +745,16 @@
           <w:szCs w:val="26"/>
           <w:lang w:val="vi-VN"/>
         </w:rPr>
-        <w:t>Nguyễn Hải Triều</w:t>
-      </w:r>
-    </w:p>
-    <w:p>
-      <w:pPr>
-        <w:spacing w:line="26" w:lineRule="atLeast"/>
-        <w:ind w:left="720" w:firstLine="720"/>
-        <w:jc w:val="both"/>
+        <w:t xml:space="preserve"> </w:t>
+      </w:r>
+      <w:r>
         <w:rPr>
           <w:b/>
           <w:noProof/>
           <w:szCs w:val="26"/>
           <w:lang w:val="vi-VN"/>
         </w:rPr>
-      </w:pPr>
-      <w:r>
-        <w:rPr>
-          <w:b/>
-          <w:noProof/>
-          <w:szCs w:val="26"/>
-        </w:rPr>
-        <w:t>Lớp</w:t>
-      </w:r>
-      <w:r>
-        <w:rPr>
-          <w:b/>
-          <w:noProof/>
-          <w:szCs w:val="26"/>
-        </w:rPr>
-        <w:t xml:space="preserve"> học phần</w:t>
-      </w:r>
-      <w:r>
-        <w:rPr>
-          <w:b/>
-          <w:noProof/>
-          <w:szCs w:val="26"/>
-        </w:rPr>
-        <w:t>:</w:t>
-      </w:r>
-      <w:r>
-        <w:rPr>
-          <w:b/>
-          <w:noProof/>
-          <w:szCs w:val="26"/>
-        </w:rPr>
-        <w:tab/>
-      </w:r>
-      <w:r>
-        <w:rPr>
-          <w:b/>
-          <w:noProof/>
-          <w:szCs w:val="26"/>
-        </w:rPr>
-        <w:tab/>
-        <w:t>64.CNTT-</w:t>
+        <w:br/>
       </w:r>
       <w:r>
         <w:rPr>
@@ -877,14 +763,129 @@
           <w:szCs w:val="26"/>
           <w:lang w:val="vi-VN"/>
         </w:rPr>
-        <w:t>3</w:t>
+        <w:t>…</w:t>
+      </w:r>
+      <w:r>
+        <w:rPr>
+          <w:b/>
+          <w:noProof/>
+          <w:szCs w:val="26"/>
+          <w:lang w:val="vi-VN"/>
+        </w:rPr>
+        <w:t>.</w:t>
       </w:r>
     </w:p>
     <w:p>
       <w:pPr>
         <w:spacing w:line="26" w:lineRule="atLeast"/>
         <w:ind w:left="720" w:firstLine="720"/>
-        <w:jc w:val="both"/>
+        <w:rPr>
+          <w:b/>
+          <w:noProof/>
+          <w:szCs w:val="26"/>
+          <w:lang w:val="vi-VN"/>
+        </w:rPr>
+      </w:pPr>
+      <w:r>
+        <w:rPr>
+          <w:b/>
+          <w:noProof/>
+          <w:szCs w:val="26"/>
+          <w:lang w:val="vi-VN"/>
+        </w:rPr>
+        <w:t>Giảng viên hướng dẫn:</w:t>
+      </w:r>
+      <w:r>
+        <w:rPr>
+          <w:b/>
+          <w:noProof/>
+          <w:szCs w:val="26"/>
+          <w:lang w:val="vi-VN"/>
+        </w:rPr>
+        <w:tab/>
+        <w:t xml:space="preserve">Ths. </w:t>
+      </w:r>
+      <w:r>
+        <w:rPr>
+          <w:b/>
+          <w:noProof/>
+          <w:szCs w:val="26"/>
+          <w:lang w:val="vi-VN"/>
+        </w:rPr>
+        <w:t>Nguyễn Hải Triều</w:t>
+      </w:r>
+    </w:p>
+    <w:p>
+      <w:pPr>
+        <w:spacing w:line="26" w:lineRule="atLeast"/>
+        <w:ind w:left="720" w:firstLine="720"/>
+        <w:rPr>
+          <w:b/>
+          <w:noProof/>
+          <w:szCs w:val="26"/>
+          <w:lang w:val="vi-VN"/>
+        </w:rPr>
+      </w:pPr>
+      <w:r>
+        <w:rPr>
+          <w:b/>
+          <w:noProof/>
+          <w:szCs w:val="26"/>
+          <w:lang w:val="vi-VN"/>
+        </w:rPr>
+        <w:t>Lớp</w:t>
+      </w:r>
+      <w:r>
+        <w:rPr>
+          <w:b/>
+          <w:noProof/>
+          <w:szCs w:val="26"/>
+          <w:lang w:val="vi-VN"/>
+        </w:rPr>
+        <w:t xml:space="preserve"> học phần</w:t>
+      </w:r>
+      <w:r>
+        <w:rPr>
+          <w:b/>
+          <w:noProof/>
+          <w:szCs w:val="26"/>
+          <w:lang w:val="vi-VN"/>
+        </w:rPr>
+        <w:t>:</w:t>
+      </w:r>
+      <w:r>
+        <w:rPr>
+          <w:b/>
+          <w:noProof/>
+          <w:szCs w:val="26"/>
+          <w:lang w:val="vi-VN"/>
+        </w:rPr>
+        <w:tab/>
+      </w:r>
+      <w:r>
+        <w:rPr>
+          <w:b/>
+          <w:noProof/>
+          <w:szCs w:val="26"/>
+          <w:lang w:val="vi-VN"/>
+        </w:rPr>
+        <w:tab/>
+        <w:t>64.CNTT-</w:t>
+      </w:r>
+      <w:r>
+        <w:rPr>
+          <w:b/>
+          <w:noProof/>
+          <w:szCs w:val="26"/>
+          <w:lang w:val="vi-VN"/>
+        </w:rPr>
+        <w:t>3</w:t>
+      </w:r>
+    </w:p>
+    <w:p>
+      <w:pPr>
+        <w:spacing w:line="26" w:lineRule="atLeast"/>
+        <w:ind w:left="720" w:firstLine="720"/>
         <w:rPr>
           <w:b/>
           <w:noProof/>
@@ -904,7 +905,7 @@
       <w:tblPr>
         <w:tblStyle w:val="TableGrid"/>
         <w:tblW w:w="0" w:type="auto"/>
-        <w:tblInd w:w="1847" w:type="dxa"/>
+        <w:jc w:val="center"/>
         <w:tblBorders>
           <w:top w:val="none" w:sz="0" w:space="0" w:color="auto"/>
           <w:left w:val="none" w:sz="0" w:space="0" w:color="auto"/>
@@ -920,6 +921,9 @@
         <w:gridCol w:w="1626"/>
       </w:tblGrid>
       <w:tr>
+        <w:trPr>
+          <w:jc w:val="center"/>
+        </w:trPr>
         <w:tc>
           <w:tcPr>
             <w:tcW w:w="3761" w:type="dxa"/>
@@ -927,7 +931,6 @@
           <w:p>
             <w:pPr>
               <w:spacing w:line="26" w:lineRule="atLeast"/>
-              <w:jc w:val="both"/>
               <w:rPr>
                 <w:rFonts w:ascii="Times New Roman" w:hAnsi="Times New Roman" w:cs="Times New Roman"/>
                 <w:b/>
@@ -965,7 +968,7 @@
           <w:p>
             <w:pPr>
               <w:spacing w:line="26" w:lineRule="atLeast"/>
-              <w:jc w:val="both"/>
+              <w:jc w:val="center"/>
               <w:rPr>
                 <w:rFonts w:ascii="Times New Roman" w:hAnsi="Times New Roman" w:cs="Times New Roman"/>
                 <w:b/>
@@ -998,6 +1001,9 @@
         </w:tc>
       </w:tr>
       <w:tr>
+        <w:trPr>
+          <w:jc w:val="center"/>
+        </w:trPr>
         <w:tc>
           <w:tcPr>
             <w:tcW w:w="3761" w:type="dxa"/>
@@ -1005,7 +1011,6 @@
           <w:p>
             <w:pPr>
               <w:spacing w:line="26" w:lineRule="atLeast"/>
-              <w:jc w:val="both"/>
               <w:rPr>
                 <w:rFonts w:ascii="Times New Roman" w:hAnsi="Times New Roman" w:cs="Times New Roman"/>
                 <w:b/>
@@ -1033,7 +1038,7 @@
           <w:p>
             <w:pPr>
               <w:spacing w:line="26" w:lineRule="atLeast"/>
-              <w:jc w:val="both"/>
+              <w:jc w:val="center"/>
               <w:rPr>
                 <w:rFonts w:ascii="Times New Roman" w:hAnsi="Times New Roman" w:cs="Times New Roman"/>
                 <w:b/>
@@ -1066,6 +1071,9 @@
         </w:tc>
       </w:tr>
       <w:tr>
+        <w:trPr>
+          <w:jc w:val="center"/>
+        </w:trPr>
         <w:tc>
           <w:tcPr>
             <w:tcW w:w="3761" w:type="dxa"/>
@@ -1073,7 +1081,6 @@
           <w:p>
             <w:pPr>
               <w:spacing w:line="26" w:lineRule="atLeast"/>
-              <w:jc w:val="both"/>
               <w:rPr>
                 <w:rFonts w:ascii="Times New Roman" w:hAnsi="Times New Roman" w:cs="Times New Roman"/>
                 <w:b/>
@@ -1101,7 +1108,7 @@
           <w:p>
             <w:pPr>
               <w:spacing w:line="26" w:lineRule="atLeast"/>
-              <w:jc w:val="both"/>
+              <w:jc w:val="center"/>
               <w:rPr>
                 <w:rFonts w:ascii="Times New Roman" w:hAnsi="Times New Roman" w:cs="Times New Roman"/>
                 <w:b/>
@@ -1134,6 +1141,9 @@
         </w:tc>
       </w:tr>
       <w:tr>
+        <w:trPr>
+          <w:jc w:val="center"/>
+        </w:trPr>
         <w:tc>
           <w:tcPr>
             <w:tcW w:w="3761" w:type="dxa"/>
@@ -1141,7 +1151,6 @@
           <w:p>
             <w:pPr>
               <w:spacing w:line="26" w:lineRule="atLeast"/>
-              <w:jc w:val="both"/>
               <w:rPr>
                 <w:b/>
                 <w:noProof/>
@@ -1178,7 +1187,7 @@
           <w:p>
             <w:pPr>
               <w:spacing w:line="26" w:lineRule="atLeast"/>
-              <w:jc w:val="both"/>
+              <w:jc w:val="center"/>
               <w:rPr>
                 <w:b/>
                 <w:noProof/>
@@ -1200,6 +1209,9 @@
         </w:tc>
       </w:tr>
       <w:tr>
+        <w:trPr>
+          <w:jc w:val="center"/>
+        </w:trPr>
         <w:tc>
           <w:tcPr>
             <w:tcW w:w="3761" w:type="dxa"/>
@@ -1207,7 +1219,6 @@
           <w:p>
             <w:pPr>
               <w:spacing w:line="26" w:lineRule="atLeast"/>
-              <w:jc w:val="both"/>
               <w:rPr>
                 <w:b/>
                 <w:noProof/>
@@ -1244,7 +1255,7 @@
           <w:p>
             <w:pPr>
               <w:spacing w:line="26" w:lineRule="atLeast"/>
-              <w:jc w:val="both"/>
+              <w:jc w:val="center"/>
               <w:rPr>
                 <w:b/>
                 <w:noProof/>
@@ -1269,7 +1280,7 @@
     <w:p>
       <w:pPr>
         <w:spacing w:line="26" w:lineRule="atLeast"/>
-        <w:jc w:val="both"/>
+        <w:jc w:val="center"/>
         <w:rPr>
           <w:noProof/>
           <w:szCs w:val="26"/>
@@ -1279,7 +1290,7 @@
     <w:p>
       <w:pPr>
         <w:spacing w:line="26" w:lineRule="atLeast"/>
-        <w:jc w:val="both"/>
+        <w:jc w:val="center"/>
         <w:rPr>
           <w:noProof/>
           <w:szCs w:val="26"/>
@@ -1289,7 +1300,7 @@
     <w:p>
       <w:pPr>
         <w:spacing w:line="26" w:lineRule="atLeast"/>
-        <w:jc w:val="both"/>
+        <w:jc w:val="center"/>
         <w:rPr>
           <w:noProof/>
           <w:szCs w:val="26"/>
@@ -1299,7 +1310,7 @@
     <w:p>
       <w:pPr>
         <w:spacing w:line="26" w:lineRule="atLeast"/>
-        <w:jc w:val="both"/>
+        <w:jc w:val="center"/>
         <w:rPr>
           <w:noProof/>
           <w:szCs w:val="26"/>
@@ -1309,7 +1320,7 @@
     <w:p>
       <w:pPr>
         <w:spacing w:line="26" w:lineRule="atLeast"/>
-        <w:jc w:val="both"/>
+        <w:jc w:val="center"/>
         <w:rPr>
           <w:noProof/>
           <w:szCs w:val="26"/>
@@ -1319,7 +1330,7 @@
     <w:p>
       <w:pPr>
         <w:spacing w:line="26" w:lineRule="atLeast"/>
-        <w:jc w:val="both"/>
+        <w:jc w:val="center"/>
         <w:rPr>
           <w:noProof/>
           <w:szCs w:val="26"/>
@@ -1329,7 +1340,7 @@
     <w:p>
       <w:pPr>
         <w:spacing w:line="26" w:lineRule="atLeast"/>
-        <w:jc w:val="both"/>
+        <w:jc w:val="center"/>
         <w:rPr>
           <w:b/>
           <w:noProof/>
@@ -1362,7 +1373,7 @@
       <w:pPr>
         <w:spacing w:line="26" w:lineRule="atLeast"/>
         <w:ind w:firstLine="720"/>
-        <w:jc w:val="both"/>
+        <w:jc w:val="center"/>
         <w:rPr>
           <w:noProof/>
           <w:szCs w:val="26"/>
@@ -1380,7 +1391,7 @@
     <w:p>
       <w:pPr>
         <w:spacing w:line="26" w:lineRule="atLeast"/>
-        <w:jc w:val="both"/>
+        <w:jc w:val="center"/>
         <w:rPr>
           <w:b/>
           <w:bCs/>
@@ -1400,7 +1411,7 @@
     <w:p>
       <w:pPr>
         <w:spacing w:line="26" w:lineRule="atLeast"/>
-        <w:jc w:val="both"/>
+        <w:jc w:val="center"/>
         <w:rPr>
           <w:noProof/>
           <w:szCs w:val="26"/>
@@ -1418,7 +1429,7 @@
     <w:p>
       <w:pPr>
         <w:spacing w:line="26" w:lineRule="atLeast"/>
-        <w:jc w:val="both"/>
+        <w:jc w:val="center"/>
         <w:rPr>
           <w:b/>
           <w:noProof/>
@@ -1437,7 +1448,7 @@
     <w:p>
       <w:pPr>
         <w:spacing w:line="26" w:lineRule="atLeast"/>
-        <w:jc w:val="both"/>
+        <w:jc w:val="center"/>
         <w:rPr>
           <w:b/>
           <w:noProof/>
@@ -1449,7 +1460,7 @@
       <w:pPr>
         <w:spacing w:line="26" w:lineRule="atLeast"/>
         <w:ind w:firstLine="720"/>
-        <w:jc w:val="both"/>
+        <w:jc w:val="center"/>
         <w:rPr>
           <w:b/>
           <w:noProof/>
@@ -1460,7 +1471,7 @@
     <w:p>
       <w:pPr>
         <w:spacing w:line="26" w:lineRule="atLeast"/>
-        <w:jc w:val="both"/>
+        <w:jc w:val="center"/>
         <w:rPr>
           <w:b/>
           <w:noProof/>
@@ -1511,7 +1522,7 @@
     <w:p>
       <w:pPr>
         <w:spacing w:line="26" w:lineRule="atLeast"/>
-        <w:jc w:val="both"/>
+        <w:jc w:val="center"/>
         <w:rPr>
           <w:b/>
           <w:noProof/>
@@ -1522,7 +1533,7 @@
     <w:p>
       <w:pPr>
         <w:spacing w:line="26" w:lineRule="atLeast"/>
-        <w:jc w:val="both"/>
+        <w:jc w:val="center"/>
         <w:rPr>
           <w:b/>
           <w:noProof/>
@@ -1533,7 +1544,7 @@
     <w:p>
       <w:pPr>
         <w:spacing w:after="360" w:line="26" w:lineRule="atLeast"/>
-        <w:jc w:val="both"/>
+        <w:jc w:val="center"/>
         <w:rPr>
           <w:b/>
           <w:noProof/>
@@ -1552,7 +1563,7 @@
     <w:p>
       <w:pPr>
         <w:spacing w:line="26" w:lineRule="atLeast"/>
-        <w:jc w:val="both"/>
+        <w:jc w:val="center"/>
         <w:rPr>
           <w:b/>
           <w:noProof/>
@@ -1575,40 +1586,24 @@
         </w:rPr>
         <w:t>…</w:t>
       </w:r>
-      <w:r>
+    </w:p>
+    <w:p>
+      <w:pPr>
+        <w:spacing w:line="26" w:lineRule="atLeast"/>
+        <w:jc w:val="center"/>
         <w:rPr>
           <w:b/>
           <w:noProof/>
           <w:szCs w:val="26"/>
         </w:rPr>
-        <w:t xml:space="preserve"> </w:t>
-      </w:r>
-    </w:p>
-    <w:p>
-      <w:pPr>
-        <w:spacing w:line="26" w:lineRule="atLeast"/>
-        <w:jc w:val="both"/>
+      </w:pPr>
+      <w:r>
         <w:rPr>
           <w:b/>
           <w:noProof/>
           <w:szCs w:val="26"/>
         </w:rPr>
-      </w:pPr>
-      <w:r>
-        <w:rPr>
-          <w:b/>
-          <w:noProof/>
-          <w:szCs w:val="26"/>
-        </w:rPr>
         <w:t>…..</w:t>
-      </w:r>
-      <w:r>
-        <w:rPr>
-          <w:b/>
-          <w:noProof/>
-          <w:szCs w:val="26"/>
-        </w:rPr>
-        <w:t xml:space="preserve"> </w:t>
       </w:r>
     </w:p>
     <w:p>
@@ -1617,8 +1612,7 @@
           <w:tab w:val="left" w:pos="3686"/>
         </w:tabs>
         <w:spacing w:line="26" w:lineRule="atLeast"/>
-        <w:ind w:left="720"/>
-        <w:jc w:val="both"/>
+        <w:ind w:left="2160"/>
         <w:rPr>
           <w:b/>
           <w:noProof/>
@@ -1632,8 +1626,7 @@
           <w:tab w:val="left" w:pos="3686"/>
         </w:tabs>
         <w:spacing w:line="26" w:lineRule="atLeast"/>
-        <w:ind w:left="720"/>
-        <w:jc w:val="both"/>
+        <w:ind w:left="2160"/>
         <w:rPr>
           <w:b/>
           <w:noProof/>
@@ -1673,8 +1666,7 @@
           <w:tab w:val="left" w:pos="3686"/>
         </w:tabs>
         <w:spacing w:line="26" w:lineRule="atLeast"/>
-        <w:ind w:left="720"/>
-        <w:jc w:val="both"/>
+        <w:ind w:left="2160"/>
         <w:rPr>
           <w:b/>
           <w:noProof/>
@@ -1732,26 +1724,18 @@
           <w:tab w:val="left" w:pos="3686"/>
         </w:tabs>
         <w:spacing w:after="5040" w:line="26" w:lineRule="atLeast"/>
-        <w:jc w:val="both"/>
+        <w:jc w:val="center"/>
         <w:rPr>
           <w:b/>
           <w:noProof/>
           <w:szCs w:val="26"/>
         </w:rPr>
       </w:pPr>
-      <w:r>
-        <w:rPr>
-          <w:b/>
-          <w:noProof/>
-          <w:szCs w:val="26"/>
-        </w:rPr>
-        <w:tab/>
-      </w:r>
     </w:p>
     <w:p>
       <w:pPr>
         <w:spacing w:line="26" w:lineRule="atLeast"/>
-        <w:jc w:val="both"/>
+        <w:jc w:val="center"/>
         <w:rPr>
           <w:noProof/>
           <w:szCs w:val="26"/>
@@ -12189,6 +12173,7 @@
   <w:style w:type="character" w:default="1" w:styleId="DefaultParagraphFont">
     <w:name w:val="Default Paragraph Font"/>
     <w:uiPriority w:val="1"/>
+    <w:semiHidden/>
     <w:unhideWhenUsed/>
   </w:style>
   <w:style w:type="table" w:default="1" w:styleId="TableNormal">

</xml_diff>